<commit_message>
Garage Management App Requirement Techniques
</commit_message>
<xml_diff>
--- a/dung_Lab2_Requirements Elicitation Techniques.docx
+++ b/dung_Lab2_Requirements Elicitation Techniques.docx
@@ -239,6 +239,9 @@
         </w:tc>
       </w:tr>
       <w:tr>
+        <w:trPr>
+          <w:trHeight w:val="1089"/>
+        </w:trPr>
         <w:tc>
           <w:tcPr>
             <w:tcW w:w="851" w:type="dxa"/>
@@ -304,8 +307,191 @@
               </w:rPr>
             </w:pPr>
             <w:r>
-              <w:t>Tạo Google Form gửi cho sinh viên để thu thập ý kiến về nhu cầu mượn sách, các tính năng mong muốn và mức độ hài lòng hiện tại.</w:t>
-            </w:r>
+              <w:t>Tạo</w:t>
+            </w:r>
+            <w:r>
+              <w:rPr>
+                <w:b/>
+              </w:rPr>
+              <w:t xml:space="preserve"> </w:t>
+            </w:r>
+            <w:r>
+              <w:rPr>
+                <w:rStyle w:val="Strong"/>
+                <w:b w:val="0"/>
+              </w:rPr>
+              <w:t>Google Form</w:t>
+            </w:r>
+            <w:r>
+              <w:rPr>
+                <w:b/>
+              </w:rPr>
+              <w:t xml:space="preserve"> </w:t>
+            </w:r>
+            <w:r>
+              <w:t>gửi cho</w:t>
+            </w:r>
+            <w:r>
+              <w:rPr>
+                <w:b/>
+              </w:rPr>
+              <w:t xml:space="preserve"> </w:t>
+            </w:r>
+            <w:r>
+              <w:rPr>
+                <w:rStyle w:val="Strong"/>
+                <w:b w:val="0"/>
+              </w:rPr>
+              <w:t>nhân viên và chủ gara</w:t>
+            </w:r>
+            <w:r>
+              <w:t xml:space="preserve"> để thu thập ý kiến về nhu cầu, mong muốn và các tính năng cần thiết trong ứng dụng quản lý gara.</w:t>
+            </w:r>
+          </w:p>
+        </w:tc>
+      </w:tr>
+      <w:tr>
+        <w:tc>
+          <w:tcPr>
+            <w:tcW w:w="851" w:type="dxa"/>
+          </w:tcPr>
+          <w:p>
+            <w:pPr>
+              <w:jc w:val="center"/>
+              <w:rPr>
+                <w:b/>
+                <w:color w:val="000000" w:themeColor="text1"/>
+                <w:szCs w:val="28"/>
+                <w:lang w:val="vi-VN"/>
+              </w:rPr>
+            </w:pPr>
+            <w:r>
+              <w:rPr>
+                <w:b/>
+                <w:color w:val="000000" w:themeColor="text1"/>
+                <w:szCs w:val="28"/>
+                <w:lang w:val="vi-VN"/>
+              </w:rPr>
+              <w:t>3</w:t>
+            </w:r>
+          </w:p>
+        </w:tc>
+        <w:tc>
+          <w:tcPr>
+            <w:tcW w:w="2552" w:type="dxa"/>
+          </w:tcPr>
+          <w:p>
+            <w:pPr>
+              <w:jc w:val="center"/>
+              <w:rPr>
+                <w:b/>
+                <w:color w:val="000000" w:themeColor="text1"/>
+                <w:szCs w:val="28"/>
+                <w:lang w:val="vi-VN"/>
+              </w:rPr>
+            </w:pPr>
+            <w:r>
+              <w:rPr>
+                <w:b/>
+                <w:color w:val="000000" w:themeColor="text1"/>
+                <w:szCs w:val="28"/>
+                <w:lang w:val="vi-VN"/>
+              </w:rPr>
+              <w:t>Quan sát người dùng</w:t>
+            </w:r>
+          </w:p>
+        </w:tc>
+        <w:tc>
+          <w:tcPr>
+            <w:tcW w:w="7229" w:type="dxa"/>
+          </w:tcPr>
+          <w:p>
+            <w:pPr>
+              <w:jc w:val="both"/>
+            </w:pPr>
+            <w:r>
+              <w:t xml:space="preserve">Trực tiếp </w:t>
+            </w:r>
+            <w:r>
+              <w:rPr>
+                <w:rStyle w:val="Strong"/>
+                <w:b w:val="0"/>
+              </w:rPr>
+              <w:t>quan</w:t>
+            </w:r>
+            <w:r>
+              <w:rPr>
+                <w:rStyle w:val="Strong"/>
+              </w:rPr>
+              <w:t xml:space="preserve"> </w:t>
+            </w:r>
+            <w:r>
+              <w:rPr>
+                <w:rStyle w:val="Strong"/>
+                <w:b w:val="0"/>
+              </w:rPr>
+              <w:t>sát</w:t>
+            </w:r>
+            <w:r>
+              <w:rPr>
+                <w:rStyle w:val="Strong"/>
+              </w:rPr>
+              <w:t xml:space="preserve"> </w:t>
+            </w:r>
+            <w:r>
+              <w:rPr>
+                <w:rStyle w:val="Strong"/>
+                <w:b w:val="0"/>
+              </w:rPr>
+              <w:t>cách chủ gara</w:t>
+            </w:r>
+            <w:r>
+              <w:rPr>
+                <w:rStyle w:val="Strong"/>
+              </w:rPr>
+              <w:t xml:space="preserve"> </w:t>
+            </w:r>
+            <w:r>
+              <w:rPr>
+                <w:rStyle w:val="Strong"/>
+                <w:b w:val="0"/>
+              </w:rPr>
+              <w:t>và nhân viên thực hiện công việc</w:t>
+            </w:r>
+            <w:r>
+              <w:rPr>
+                <w:rStyle w:val="Strong"/>
+              </w:rPr>
+              <w:t xml:space="preserve"> </w:t>
+            </w:r>
+            <w:r>
+              <w:rPr>
+                <w:rStyle w:val="Strong"/>
+                <w:b w:val="0"/>
+              </w:rPr>
+              <w:t>hàng</w:t>
+            </w:r>
+            <w:r>
+              <w:rPr>
+                <w:rStyle w:val="Strong"/>
+              </w:rPr>
+              <w:t xml:space="preserve"> </w:t>
+            </w:r>
+            <w:r>
+              <w:rPr>
+                <w:rStyle w:val="Strong"/>
+                <w:b w:val="0"/>
+              </w:rPr>
+              <w:t>ngày</w:t>
+            </w:r>
+            <w:r>
+              <w:t xml:space="preserve"> (tiếp nhận xe, ghi chép dịch vụ, lập hóa đơn) để nhận diện những điểm bất tiện hoặc tốn thời gian.</w:t>
+            </w:r>
+          </w:p>
+          <w:p>
+            <w:pPr>
+              <w:jc w:val="both"/>
+            </w:pPr>
           </w:p>
         </w:tc>
       </w:tr>
@@ -489,17 +675,33 @@
         <w:pStyle w:val="NormalWeb"/>
         <w:ind w:left="-851"/>
         <w:rPr>
+          <w:rStyle w:val="Strong"/>
+          <w:b w:val="0"/>
+          <w:bCs w:val="0"/>
           <w:sz w:val="28"/>
           <w:szCs w:val="28"/>
         </w:rPr>
       </w:pPr>
-      <w:r>
+      <w:hyperlink r:id="rId7" w:history="1">
+        <w:r>
+          <w:rPr>
+            <w:rStyle w:val="Hyperlink"/>
+            <w:sz w:val="28"/>
+            <w:szCs w:val="28"/>
+          </w:rPr>
+          <w:t>https://docs.google.com/forms/d/e/1FAIpQLSfD2szFrO-VHzkVYxC2_dMv6JV4qrtPQI9a-nHXKLPvhHr1LQ/viewform?usp=dialog</w:t>
+        </w:r>
+      </w:hyperlink>
+    </w:p>
+    <w:p>
+      <w:pPr>
+        <w:pStyle w:val="NormalWeb"/>
+        <w:ind w:left="-851"/>
         <w:rPr>
           <w:sz w:val="28"/>
           <w:szCs w:val="28"/>
         </w:rPr>
-        <w:t>https://docs.google.com/forms/d/e/1FAIpQLSfD2szFrO-VHzkVYxC2_dMv6J</w:t>
-      </w:r>
+      </w:pPr>
       <w:bookmarkStart w:id="0" w:name="_GoBack"/>
       <w:bookmarkEnd w:id="0"/>
       <w:r>
@@ -507,7 +709,42 @@
           <w:sz w:val="28"/>
           <w:szCs w:val="28"/>
         </w:rPr>
-        <w:t>V4qrtPQI9a-nHXKLPvhHr1LQ/viewform?usp=dialog</w:t>
+        <w:lastRenderedPageBreak/>
+        <w:drawing>
+          <wp:inline distT="0" distB="0" distL="0" distR="0" wp14:anchorId="1FBFE890" wp14:editId="47732EE5">
+            <wp:extent cx="5760720" cy="4076065"/>
+            <wp:effectExtent l="0" t="0" r="0" b="635"/>
+            <wp:docPr id="1" name="Picture 1"/>
+            <wp:cNvGraphicFramePr>
+              <a:graphicFrameLocks xmlns:a="http://schemas.openxmlformats.org/drawingml/2006/main" noChangeAspect="1"/>
+            </wp:cNvGraphicFramePr>
+            <a:graphic xmlns:a="http://schemas.openxmlformats.org/drawingml/2006/main">
+              <a:graphicData uri="http://schemas.openxmlformats.org/drawingml/2006/picture">
+                <pic:pic xmlns:pic="http://schemas.openxmlformats.org/drawingml/2006/picture">
+                  <pic:nvPicPr>
+                    <pic:cNvPr id="1" name=""/>
+                    <pic:cNvPicPr/>
+                  </pic:nvPicPr>
+                  <pic:blipFill>
+                    <a:blip r:embed="rId8"/>
+                    <a:stretch>
+                      <a:fillRect/>
+                    </a:stretch>
+                  </pic:blipFill>
+                  <pic:spPr>
+                    <a:xfrm>
+                      <a:off x="0" y="0"/>
+                      <a:ext cx="5760720" cy="4076065"/>
+                    </a:xfrm>
+                    <a:prstGeom prst="rect">
+                      <a:avLst/>
+                    </a:prstGeom>
+                  </pic:spPr>
+                </pic:pic>
+              </a:graphicData>
+            </a:graphic>
+          </wp:inline>
+        </w:drawing>
       </w:r>
     </w:p>
     <w:p>
@@ -538,6 +775,56 @@
     </w:sectPr>
   </w:body>
 </w:document>
+</file>
+
+<file path=word/endnotes.xml><?xml version="1.0" encoding="utf-8"?>
+<w:endnotes xmlns:wpc="http://schemas.microsoft.com/office/word/2010/wordprocessingCanvas" xmlns:cx="http://schemas.microsoft.com/office/drawing/2014/chartex" xmlns:cx1="http://schemas.microsoft.com/office/drawing/2015/9/8/chartex" xmlns:mc="http://schemas.openxmlformats.org/markup-compatibility/2006" xmlns:o="urn:schemas-microsoft-com:office:office" xmlns:r="http://schemas.openxmlformats.org/officeDocument/2006/relationships" xmlns:m="http://schemas.openxmlformats.org/officeDocument/2006/math" xmlns:v="urn:schemas-microsoft-com:vml" xmlns:wp14="http://schemas.microsoft.com/office/word/2010/wordprocessingDrawing" xmlns:wp="http://schemas.openxmlformats.org/drawingml/2006/wordprocessingDrawing" xmlns:w10="urn:schemas-microsoft-com:office:word" xmlns:w="http://schemas.openxmlformats.org/wordprocessingml/2006/main" xmlns:w14="http://schemas.microsoft.com/office/word/2010/wordml" xmlns:w15="http://schemas.microsoft.com/office/word/2012/wordml" xmlns:w16se="http://schemas.microsoft.com/office/word/2015/wordml/symex" xmlns:wpg="http://schemas.microsoft.com/office/word/2010/wordprocessingGroup" xmlns:wpi="http://schemas.microsoft.com/office/word/2010/wordprocessingInk" xmlns:wne="http://schemas.microsoft.com/office/word/2006/wordml" xmlns:wps="http://schemas.microsoft.com/office/word/2010/wordprocessingShape" mc:Ignorable="w14 w15 w16se wp14">
+  <w:endnote w:type="separator" w:id="-1">
+    <w:p>
+      <w:pPr>
+        <w:spacing w:after="0" w:line="240" w:lineRule="auto"/>
+      </w:pPr>
+      <w:r>
+        <w:separator/>
+      </w:r>
+    </w:p>
+  </w:endnote>
+  <w:endnote w:type="continuationSeparator" w:id="0">
+    <w:p>
+      <w:pPr>
+        <w:spacing w:after="0" w:line="240" w:lineRule="auto"/>
+      </w:pPr>
+      <w:r>
+        <w:continuationSeparator/>
+      </w:r>
+    </w:p>
+  </w:endnote>
+</w:endnotes>
+</file>
+
+<file path=word/footnotes.xml><?xml version="1.0" encoding="utf-8"?>
+<w:footnotes xmlns:wpc="http://schemas.microsoft.com/office/word/2010/wordprocessingCanvas" xmlns:cx="http://schemas.microsoft.com/office/drawing/2014/chartex" xmlns:cx1="http://schemas.microsoft.com/office/drawing/2015/9/8/chartex" xmlns:mc="http://schemas.openxmlformats.org/markup-compatibility/2006" xmlns:o="urn:schemas-microsoft-com:office:office" xmlns:r="http://schemas.openxmlformats.org/officeDocument/2006/relationships" xmlns:m="http://schemas.openxmlformats.org/officeDocument/2006/math" xmlns:v="urn:schemas-microsoft-com:vml" xmlns:wp14="http://schemas.microsoft.com/office/word/2010/wordprocessingDrawing" xmlns:wp="http://schemas.openxmlformats.org/drawingml/2006/wordprocessingDrawing" xmlns:w10="urn:schemas-microsoft-com:office:word" xmlns:w="http://schemas.openxmlformats.org/wordprocessingml/2006/main" xmlns:w14="http://schemas.microsoft.com/office/word/2010/wordml" xmlns:w15="http://schemas.microsoft.com/office/word/2012/wordml" xmlns:w16se="http://schemas.microsoft.com/office/word/2015/wordml/symex" xmlns:wpg="http://schemas.microsoft.com/office/word/2010/wordprocessingGroup" xmlns:wpi="http://schemas.microsoft.com/office/word/2010/wordprocessingInk" xmlns:wne="http://schemas.microsoft.com/office/word/2006/wordml" xmlns:wps="http://schemas.microsoft.com/office/word/2010/wordprocessingShape" mc:Ignorable="w14 w15 w16se wp14">
+  <w:footnote w:type="separator" w:id="-1">
+    <w:p>
+      <w:pPr>
+        <w:spacing w:after="0" w:line="240" w:lineRule="auto"/>
+      </w:pPr>
+      <w:r>
+        <w:separator/>
+      </w:r>
+    </w:p>
+  </w:footnote>
+  <w:footnote w:type="continuationSeparator" w:id="0">
+    <w:p>
+      <w:pPr>
+        <w:spacing w:after="0" w:line="240" w:lineRule="auto"/>
+      </w:pPr>
+      <w:r>
+        <w:continuationSeparator/>
+      </w:r>
+    </w:p>
+  </w:footnote>
+</w:footnotes>
 </file>
 
 <file path=word/numbering.xml><?xml version="1.0" encoding="utf-8"?>
@@ -1635,6 +1922,73 @@
       <w:bCs/>
     </w:rPr>
   </w:style>
+  <w:style w:type="character" w:styleId="Hyperlink">
+    <w:name w:val="Hyperlink"/>
+    <w:basedOn w:val="DefaultParagraphFont"/>
+    <w:uiPriority w:val="99"/>
+    <w:unhideWhenUsed/>
+    <w:rsid w:val="003175F4"/>
+    <w:rPr>
+      <w:color w:val="0563C1" w:themeColor="hyperlink"/>
+      <w:u w:val="single"/>
+    </w:rPr>
+  </w:style>
+  <w:style w:type="paragraph" w:styleId="Header">
+    <w:name w:val="header"/>
+    <w:basedOn w:val="Normal"/>
+    <w:link w:val="HeaderChar"/>
+    <w:uiPriority w:val="99"/>
+    <w:unhideWhenUsed/>
+    <w:rsid w:val="003175F4"/>
+    <w:pPr>
+      <w:tabs>
+        <w:tab w:val="center" w:pos="4680"/>
+        <w:tab w:val="right" w:pos="9360"/>
+      </w:tabs>
+      <w:spacing w:after="0" w:line="240" w:lineRule="auto"/>
+    </w:pPr>
+  </w:style>
+  <w:style w:type="character" w:customStyle="1" w:styleId="HeaderChar">
+    <w:name w:val="Header Char"/>
+    <w:basedOn w:val="DefaultParagraphFont"/>
+    <w:link w:val="Header"/>
+    <w:uiPriority w:val="99"/>
+    <w:rsid w:val="003175F4"/>
+  </w:style>
+  <w:style w:type="paragraph" w:styleId="Footer">
+    <w:name w:val="footer"/>
+    <w:basedOn w:val="Normal"/>
+    <w:link w:val="FooterChar"/>
+    <w:uiPriority w:val="99"/>
+    <w:unhideWhenUsed/>
+    <w:rsid w:val="003175F4"/>
+    <w:pPr>
+      <w:tabs>
+        <w:tab w:val="center" w:pos="4680"/>
+        <w:tab w:val="right" w:pos="9360"/>
+      </w:tabs>
+      <w:spacing w:after="0" w:line="240" w:lineRule="auto"/>
+    </w:pPr>
+  </w:style>
+  <w:style w:type="character" w:customStyle="1" w:styleId="FooterChar">
+    <w:name w:val="Footer Char"/>
+    <w:basedOn w:val="DefaultParagraphFont"/>
+    <w:link w:val="Footer"/>
+    <w:uiPriority w:val="99"/>
+    <w:rsid w:val="003175F4"/>
+  </w:style>
+  <w:style w:type="character" w:styleId="FollowedHyperlink">
+    <w:name w:val="FollowedHyperlink"/>
+    <w:basedOn w:val="DefaultParagraphFont"/>
+    <w:uiPriority w:val="99"/>
+    <w:semiHidden/>
+    <w:unhideWhenUsed/>
+    <w:rsid w:val="00FA52C1"/>
+    <w:rPr>
+      <w:color w:val="954F72" w:themeColor="followedHyperlink"/>
+      <w:u w:val="single"/>
+    </w:rPr>
+  </w:style>
 </w:styles>
 </file>
 

</xml_diff>